<commit_message>
Refine sections and page numbering
</commit_message>
<xml_diff>
--- a/inst/csas-docx/resdoc-frontmatter.docx
+++ b/inst/csas-docx/resdoc-frontmatter.docx
@@ -246,27 +246,30 @@
         <w:t xml:space="preserve">. </w:t>
       </w:r>
       <w:r>
-        <w:t>year</w:t>
-      </w:r>
-      <w:r>
-        <w:t xml:space="preserve">. </w:t>
-      </w:r>
-      <w:r>
-        <w:t>title</w:t>
-      </w:r>
-      <w:r>
-        <w:t xml:space="preserve">. DFO Can. Sci. Advis. </w:t>
-      </w:r>
-      <w:r>
-        <w:t xml:space="preserve">Sec. Res. Doc. </w:t>
-      </w:r>
-      <w:r>
         <w:rPr>
           <w:lang w:val="en-US"/>
         </w:rPr>
         <w:t>year</w:t>
       </w:r>
       <w:r>
+        <w:t xml:space="preserve">. </w:t>
+      </w:r>
+      <w:r>
+        <w:t>title</w:t>
+      </w:r>
+      <w:r>
+        <w:t xml:space="preserve">. DFO Can. Sci. Advis. </w:t>
+      </w:r>
+      <w:r>
+        <w:t xml:space="preserve">Sec. Res. Doc. </w:t>
+      </w:r>
+      <w:r>
+        <w:rPr>
+          <w:lang w:val="en-US"/>
+        </w:rPr>
+        <w:t>year</w:t>
+      </w:r>
+      <w:r>
         <w:rPr>
           <w:lang w:val="en-US"/>
         </w:rPr>
@@ -312,26 +315,14 @@
     <w:p>
       <w:pPr>
         <w:pStyle w:val="BodyTextBoldItallics"/>
-        <w:rPr>
-          <w:lang w:val="fr-CA"/>
-        </w:rPr>
-      </w:pPr>
-      <w:r>
-        <w:rPr>
-          <w:lang w:val="fr-CA"/>
-        </w:rPr>
+      </w:pPr>
+      <w:r>
         <w:t>Aussi disponible en français</w:t>
       </w:r>
       <w:r>
-        <w:rPr>
-          <w:lang w:val="fr-CA"/>
-        </w:rPr>
         <w:t> </w:t>
       </w:r>
       <w:r>
-        <w:rPr>
-          <w:lang w:val="fr-CA"/>
-        </w:rPr>
         <w:t>:</w:t>
       </w:r>
     </w:p>
@@ -339,7 +330,7 @@
       <w:pPr>
         <w:pStyle w:val="citation-translated"/>
         <w:rPr>
-          <w:lang w:val="fr-FR"/>
+          <w:lang w:val="en-US"/>
         </w:rPr>
         <w:sectPr>
           <w:headerReference w:type="default" r:id="rId14"/>
@@ -394,79 +385,76 @@
       </w:r>
       <w:r>
         <w:rPr>
-          <w:lang w:val="fr-FR"/>
+          <w:lang w:val="en-US"/>
         </w:rPr>
         <w:t>Sec</w:t>
       </w:r>
       <w:r>
         <w:rPr>
-          <w:lang w:val="fr-FR"/>
+          <w:lang w:val="en-US"/>
         </w:rPr>
         <w:t>r. can. de consult. sci. du MPO.</w:t>
       </w:r>
       <w:r>
         <w:rPr>
-          <w:lang w:val="fr-FR"/>
+          <w:lang w:val="en-US"/>
         </w:rPr>
         <w:t xml:space="preserve"> Doc. de rech. </w:t>
       </w:r>
       <w:r>
         <w:rPr>
-          <w:lang w:val="fr-FR"/>
+          <w:lang w:val="en-US"/>
         </w:rPr>
         <w:t>year</w:t>
       </w:r>
       <w:r>
         <w:rPr>
-          <w:lang w:val="fr-FR"/>
+          <w:lang w:val="en-US"/>
         </w:rPr>
         <w:t xml:space="preserve"> </w:t>
       </w:r>
       <w:r>
         <w:rPr>
-          <w:lang w:val="fr-FR"/>
+          <w:lang w:val="en-US"/>
         </w:rPr>
         <w:t>/</w:t>
       </w:r>
       <w:r>
         <w:rPr>
-          <w:lang w:val="fr-FR"/>
+          <w:lang w:val="en-US"/>
         </w:rPr>
         <w:t xml:space="preserve"> </w:t>
       </w:r>
       <w:r>
+        <w:t>report_number</w:t>
+      </w:r>
+      <w:r>
         <w:rPr>
-          <w:lang w:val="fr-FR"/>
-        </w:rPr>
-        <w:t>report_number</w:t>
-      </w:r>
-      <w:r>
-        <w:rPr>
-          <w:lang w:val="fr-FR"/>
+          <w:lang w:val="en-US"/>
         </w:rPr>
         <w:t>. iv</w:t>
       </w:r>
       <w:r>
         <w:rPr>
-          <w:lang w:val="fr-FR"/>
+          <w:lang w:val="en-US"/>
         </w:rPr>
         <w:t xml:space="preserve"> + xx</w:t>
       </w:r>
       <w:r>
         <w:rPr>
-          <w:lang w:val="fr-FR"/>
+          <w:lang w:val="en-US"/>
         </w:rPr>
         <w:t xml:space="preserve"> </w:t>
       </w:r>
       <w:r>
         <w:rPr>
-          <w:lang w:val="fr-FR"/>
+          <w:lang w:val="en-US"/>
         </w:rPr>
         <w:t>p.,</w:t>
       </w:r>
       <w:r>
         <w:rPr>
-          <w:lang w:val="fr-FR"/>
+          <w:lang w:val="en-US"/>
         </w:rPr>
         <w:t>.</w:t>
       </w:r>
@@ -507,32 +495,8 @@
     <w:p>
       <w:pPr>
         <w:pStyle w:val="Heading1"/>
-      </w:pPr>
-      <w:r>
-        <w:lastRenderedPageBreak/>
-        <w:t>ABSTRACT</w:t>
-      </w:r>
-    </w:p>
-    <w:p>
-      <w:pPr>
-        <w:rPr>
-          <w:lang w:val="en-CA"/>
-        </w:rPr>
-      </w:pPr>
-      <w:r>
-        <w:rPr>
-          <w:lang w:val="en-CA"/>
-        </w:rPr>
-        <w:t>abstract</w:t>
-      </w:r>
-    </w:p>
-    <w:p>
-      <w:pPr>
-        <w:rPr>
-          <w:lang w:val="en-CA"/>
-        </w:rPr>
         <w:sectPr>
-          <w:headerReference w:type="default" r:id="rId16"/>
+          <w:headerReference w:type="even" r:id="rId16"/>
           <w:footerReference w:type="default" r:id="rId17"/>
           <w:pgSz w:w="12240" w:h="15840"/>
           <w:pgMar w:top="1440" w:right="1440" w:bottom="1440" w:left="1440" w:header="720" w:footer="619" w:gutter="0"/>
@@ -540,20 +504,20 @@
           <w:cols w:space="720"/>
         </w:sectPr>
       </w:pPr>
+      <w:r>
+        <w:lastRenderedPageBreak/>
+        <w:t>ABSTRACT</w:t>
+      </w:r>
     </w:p>
     <w:p>
       <w:pPr>
-        <w:rPr>
-          <w:i/>
-        </w:rPr>
+        <w:pStyle w:val="Heading1"/>
       </w:pPr>
     </w:p>
     <w:sectPr>
-      <w:headerReference w:type="even" r:id="rId18"/>
-      <w:footerReference w:type="default" r:id="rId19"/>
       <w:pgSz w:w="12240" w:h="15840"/>
       <w:pgMar w:top="1440" w:right="1440" w:bottom="1440" w:left="1440" w:header="720" w:footer="619" w:gutter="0"/>
-      <w:pgNumType w:start="1"/>
+      <w:pgNumType w:start="0"/>
       <w:cols w:space="720"/>
     </w:sectPr>
   </w:body>
@@ -705,57 +669,6 @@
       <w:pBdr>
         <w:top w:val="single" w:sz="4" w:space="1" w:color="auto"/>
       </w:pBdr>
-      <w:tabs>
-        <w:tab w:val="center" w:pos="4680"/>
-        <w:tab w:val="right" w:pos="9360"/>
-      </w:tabs>
-      <w:jc w:val="center"/>
-      <w:rPr>
-        <w:sz w:val="20"/>
-      </w:rPr>
-    </w:pPr>
-    <w:r>
-      <w:rPr>
-        <w:sz w:val="20"/>
-      </w:rPr>
-      <w:fldChar w:fldCharType="begin"/>
-    </w:r>
-    <w:r>
-      <w:rPr>
-        <w:sz w:val="20"/>
-      </w:rPr>
-      <w:instrText xml:space="preserve"> PAGE </w:instrText>
-    </w:r>
-    <w:r>
-      <w:rPr>
-        <w:sz w:val="20"/>
-      </w:rPr>
-      <w:fldChar w:fldCharType="separate"/>
-    </w:r>
-    <w:r>
-      <w:rPr>
-        <w:noProof/>
-        <w:sz w:val="20"/>
-      </w:rPr>
-      <w:t>iv</w:t>
-    </w:r>
-    <w:r>
-      <w:rPr>
-        <w:sz w:val="20"/>
-      </w:rPr>
-      <w:fldChar w:fldCharType="end"/>
-    </w:r>
-  </w:p>
-</w:ftr>
-</file>
-
-<file path=word/footer5.xml><?xml version="1.0" encoding="utf-8"?>
-<w:ftr xmlns:wpc="http://schemas.microsoft.com/office/word/2010/wordprocessingCanvas" xmlns:cx="http://schemas.microsoft.com/office/drawing/2014/chartex" xmlns:cx1="http://schemas.microsoft.com/office/drawing/2015/9/8/chartex" xmlns:cx2="http://schemas.microsoft.com/office/drawing/2015/10/21/chartex" xmlns:cx3="http://schemas.microsoft.com/office/drawing/2016/5/9/chartex" xmlns:cx4="http://schemas.microsoft.com/office/drawing/2016/5/10/chartex" xmlns:cx5="http://schemas.microsoft.com/office/drawing/2016/5/11/chartex" xmlns:cx6="http://schemas.microsoft.com/office/drawing/2016/5/12/chartex" xmlns:cx7="http://schemas.microsoft.com/office/drawing/2016/5/13/chartex" xmlns:cx8="http://schemas.microsoft.com/office/drawing/2016/5/14/chartex" xmlns:mc="http://schemas.openxmlformats.org/markup-compatibility/2006" xmlns:aink="http://schemas.microsoft.com/office/drawing/2016/ink" xmlns:am3d="http://schemas.microsoft.com/office/drawing/2017/model3d" xmlns:o="urn:schemas-microsoft-com:office:office" xmlns:oel="http://schemas.microsoft.com/office/2019/extlst" xmlns:r="http://schemas.openxmlformats.org/officeDocument/2006/relationships" xmlns:m="http://schemas.openxmlformats.org/officeDocument/2006/math" xmlns:v="urn:schemas-microsoft-com:vml" xmlns:wp14="http://schemas.microsoft.com/office/word/2010/wordprocessingDrawing" xmlns:wp="http://schemas.openxmlformats.org/drawingml/2006/wordprocessingDrawing" xmlns:w10="urn:schemas-microsoft-com:office:word" xmlns:w="http://schemas.openxmlformats.org/wordprocessingml/2006/main" xmlns:w14="http://schemas.microsoft.com/office/word/2010/wordml" xmlns:w15="http://schemas.microsoft.com/office/word/2012/wordml" xmlns:w16cex="http://schemas.microsoft.com/office/word/2018/wordml/cex" xmlns:w16cid="http://schemas.microsoft.com/office/word/2016/wordml/cid" xmlns:w16="http://schemas.microsoft.com/office/word/2018/wordml" xmlns:w16sdtdh="http://schemas.microsoft.com/office/word/2020/wordml/sdtdatahash" xmlns:w16se="http://schemas.microsoft.com/office/word/2015/wordml/symex" xmlns:wpg="http://schemas.microsoft.com/office/word/2010/wordprocessingGroup" xmlns:wpi="http://schemas.microsoft.com/office/word/2010/wordprocessingInk" xmlns:wne="http://schemas.microsoft.com/office/word/2006/wordml" xmlns:wps="http://schemas.microsoft.com/office/word/2010/wordprocessingShape" mc:Ignorable="w14 w15 w16se w16cid w16 w16cex w16sdtdh wp14">
-  <w:p>
-    <w:pPr>
-      <w:pBdr>
-        <w:top w:val="single" w:sz="4" w:space="1" w:color="auto"/>
-      </w:pBdr>
       <w:jc w:val="center"/>
       <w:rPr>
         <w:rFonts w:cs="Arial"/>
@@ -938,25 +851,6 @@
 </file>
 
 <file path=word/header3.xml><?xml version="1.0" encoding="utf-8"?>
-<w:hdr xmlns:wpc="http://schemas.microsoft.com/office/word/2010/wordprocessingCanvas" xmlns:cx="http://schemas.microsoft.com/office/drawing/2014/chartex" xmlns:cx1="http://schemas.microsoft.com/office/drawing/2015/9/8/chartex" xmlns:cx2="http://schemas.microsoft.com/office/drawing/2015/10/21/chartex" xmlns:cx3="http://schemas.microsoft.com/office/drawing/2016/5/9/chartex" xmlns:cx4="http://schemas.microsoft.com/office/drawing/2016/5/10/chartex" xmlns:cx5="http://schemas.microsoft.com/office/drawing/2016/5/11/chartex" xmlns:cx6="http://schemas.microsoft.com/office/drawing/2016/5/12/chartex" xmlns:cx7="http://schemas.microsoft.com/office/drawing/2016/5/13/chartex" xmlns:cx8="http://schemas.microsoft.com/office/drawing/2016/5/14/chartex" xmlns:mc="http://schemas.openxmlformats.org/markup-compatibility/2006" xmlns:aink="http://schemas.microsoft.com/office/drawing/2016/ink" xmlns:am3d="http://schemas.microsoft.com/office/drawing/2017/model3d" xmlns:o="urn:schemas-microsoft-com:office:office" xmlns:oel="http://schemas.microsoft.com/office/2019/extlst" xmlns:r="http://schemas.openxmlformats.org/officeDocument/2006/relationships" xmlns:m="http://schemas.openxmlformats.org/officeDocument/2006/math" xmlns:v="urn:schemas-microsoft-com:vml" xmlns:wp14="http://schemas.microsoft.com/office/word/2010/wordprocessingDrawing" xmlns:wp="http://schemas.openxmlformats.org/drawingml/2006/wordprocessingDrawing" xmlns:w10="urn:schemas-microsoft-com:office:word" xmlns:w="http://schemas.openxmlformats.org/wordprocessingml/2006/main" xmlns:w14="http://schemas.microsoft.com/office/word/2010/wordml" xmlns:w15="http://schemas.microsoft.com/office/word/2012/wordml" xmlns:w16cex="http://schemas.microsoft.com/office/word/2018/wordml/cex" xmlns:w16cid="http://schemas.microsoft.com/office/word/2016/wordml/cid" xmlns:w16="http://schemas.microsoft.com/office/word/2018/wordml" xmlns:w16sdtdh="http://schemas.microsoft.com/office/word/2020/wordml/sdtdatahash" xmlns:w16se="http://schemas.microsoft.com/office/word/2015/wordml/symex" xmlns:wpg="http://schemas.microsoft.com/office/word/2010/wordprocessingGroup" xmlns:wpi="http://schemas.microsoft.com/office/word/2010/wordprocessingInk" xmlns:wne="http://schemas.microsoft.com/office/word/2006/wordml" xmlns:wps="http://schemas.microsoft.com/office/word/2010/wordprocessingShape" mc:Ignorable="w14 w15 w16se w16cid w16 w16cex w16sdtdh wp14">
-  <w:p>
-    <w:pPr>
-      <w:pBdr>
-        <w:bottom w:val="single" w:sz="4" w:space="1" w:color="auto"/>
-      </w:pBdr>
-      <w:tabs>
-        <w:tab w:val="center" w:pos="4680"/>
-        <w:tab w:val="right" w:pos="9360"/>
-      </w:tabs>
-      <w:rPr>
-        <w:szCs w:val="22"/>
-      </w:rPr>
-    </w:pPr>
-  </w:p>
-</w:hdr>
-</file>
-
-<file path=word/header4.xml><?xml version="1.0" encoding="utf-8"?>
 <w:hdr xmlns:wpc="http://schemas.microsoft.com/office/word/2010/wordprocessingCanvas" xmlns:cx="http://schemas.microsoft.com/office/drawing/2014/chartex" xmlns:cx1="http://schemas.microsoft.com/office/drawing/2015/9/8/chartex" xmlns:cx2="http://schemas.microsoft.com/office/drawing/2015/10/21/chartex" xmlns:cx3="http://schemas.microsoft.com/office/drawing/2016/5/9/chartex" xmlns:cx4="http://schemas.microsoft.com/office/drawing/2016/5/10/chartex" xmlns:cx5="http://schemas.microsoft.com/office/drawing/2016/5/11/chartex" xmlns:cx6="http://schemas.microsoft.com/office/drawing/2016/5/12/chartex" xmlns:cx7="http://schemas.microsoft.com/office/drawing/2016/5/13/chartex" xmlns:cx8="http://schemas.microsoft.com/office/drawing/2016/5/14/chartex" xmlns:mc="http://schemas.openxmlformats.org/markup-compatibility/2006" xmlns:aink="http://schemas.microsoft.com/office/drawing/2016/ink" xmlns:am3d="http://schemas.microsoft.com/office/drawing/2017/model3d" xmlns:o="urn:schemas-microsoft-com:office:office" xmlns:oel="http://schemas.microsoft.com/office/2019/extlst" xmlns:r="http://schemas.openxmlformats.org/officeDocument/2006/relationships" xmlns:m="http://schemas.openxmlformats.org/officeDocument/2006/math" xmlns:v="urn:schemas-microsoft-com:vml" xmlns:wp14="http://schemas.microsoft.com/office/word/2010/wordprocessingDrawing" xmlns:wp="http://schemas.openxmlformats.org/drawingml/2006/wordprocessingDrawing" xmlns:w10="urn:schemas-microsoft-com:office:word" xmlns:w="http://schemas.openxmlformats.org/wordprocessingml/2006/main" xmlns:w14="http://schemas.microsoft.com/office/word/2010/wordml" xmlns:w15="http://schemas.microsoft.com/office/word/2012/wordml" xmlns:w16cex="http://schemas.microsoft.com/office/word/2018/wordml/cex" xmlns:w16cid="http://schemas.microsoft.com/office/word/2016/wordml/cid" xmlns:w16="http://schemas.microsoft.com/office/word/2018/wordml" xmlns:w16sdtdh="http://schemas.microsoft.com/office/word/2020/wordml/sdtdatahash" xmlns:w16se="http://schemas.microsoft.com/office/word/2015/wordml/symex" xmlns:wpg="http://schemas.microsoft.com/office/word/2010/wordprocessingGroup" xmlns:wpi="http://schemas.microsoft.com/office/word/2010/wordprocessingInk" xmlns:wne="http://schemas.microsoft.com/office/word/2006/wordml" xmlns:wps="http://schemas.microsoft.com/office/word/2010/wordprocessingShape" mc:Ignorable="w14 w15 w16se w16cid w16 w16cex w16sdtdh wp14">
   <w:p/>
   <w:p/>

</xml_diff>

<commit_message>
Manual tweak of resdoc frontmatter docx file to align with 2023 template
</commit_message>
<xml_diff>
--- a/inst/csas-docx/resdoc-frontmatter.docx
+++ b/inst/csas-docx/resdoc-frontmatter.docx
@@ -206,19 +206,78 @@
         </w:rPr>
       </w:pPr>
       <w:r>
-        <w:t>© Her Majesty the Queen in Right of Canada</w:t>
-      </w:r>
-      <w:r>
-        <w:t xml:space="preserve">, </w:t>
-      </w:r>
-      <w:r>
-        <w:t>2021</w:t>
-      </w:r>
-      <w:r>
+        <w:t xml:space="preserve">© </w:t>
+      </w:r>
+      <w:r>
+        <w:rPr>
+          <w:lang w:val="en-US"/>
+        </w:rPr>
+        <w:t>His Majesty the King in Right of Canada, as represented by the Minister of the</w:t>
+      </w:r>
+      <w:r>
+        <w:rPr>
+          <w:lang w:val="en-US"/>
+        </w:rPr>
         <w:br/>
+        <w:t>Department of Fisheries and Oceans, 202</w:t>
+      </w:r>
+      <w:r>
+        <w:rPr>
+          <w:lang w:val="en-US"/>
+        </w:rPr>
+        <w:t>3</w:t>
+      </w:r>
+      <w:r>
+        <w:br/>
       </w:r>
       <w:r>
         <w:t>ISSN 1919-5044</w:t>
+      </w:r>
+      <w:r>
+        <w:br/>
+      </w:r>
+      <w:r>
+        <w:rPr>
+          <w:bCs/>
+        </w:rPr>
+        <w:t>ISBN 978-0-660-</w:t>
+      </w:r>
+      <w:r>
+        <w:rPr>
+          <w:bCs/>
+        </w:rPr>
+        <w:t>xxxxx</w:t>
+      </w:r>
+      <w:r>
+        <w:rPr>
+          <w:bCs/>
+        </w:rPr>
+        <w:t>-</w:t>
+      </w:r>
+      <w:r>
+        <w:rPr>
+          <w:bCs/>
+        </w:rPr>
+        <w:t>x</w:t>
+      </w:r>
+      <w:r>
+        <w:rPr>
+          <w:bCs/>
+        </w:rPr>
+        <w:tab/>
+        <w:t>Cat. No. Fs70-5/202</w:t>
+      </w:r>
+      <w:r>
+        <w:rPr>
+          <w:bCs/>
+        </w:rPr>
+        <w:t>3</w:t>
+      </w:r>
+      <w:r>
+        <w:rPr>
+          <w:bCs/>
+        </w:rPr>
+        <w:t>-nnnE-PDF</w:t>
       </w:r>
     </w:p>
     <w:p>
@@ -239,9 +298,11 @@
           <w:lang w:val="en-US"/>
         </w:rPr>
       </w:pPr>
+      <w:proofErr w:type="spellStart"/>
       <w:r>
         <w:t>author_list</w:t>
       </w:r>
+      <w:proofErr w:type="spellEnd"/>
       <w:r>
         <w:t xml:space="preserve">. </w:t>
       </w:r>
@@ -258,7 +319,15 @@
         <w:t>title</w:t>
       </w:r>
       <w:r>
-        <w:t xml:space="preserve">. DFO Can. Sci. Advis. </w:t>
+        <w:t xml:space="preserve">. DFO Can. Sci. </w:t>
+      </w:r>
+      <w:proofErr w:type="spellStart"/>
+      <w:r>
+        <w:t>Advis</w:t>
+      </w:r>
+      <w:proofErr w:type="spellEnd"/>
+      <w:r>
+        <w:t xml:space="preserve">. </w:t>
       </w:r>
       <w:r>
         <w:t xml:space="preserve">Sec. Res. Doc. </w:t>
@@ -281,9 +350,11 @@
       <w:r>
         <w:t xml:space="preserve"> </w:t>
       </w:r>
+      <w:proofErr w:type="spellStart"/>
       <w:r>
         <w:t>report_number</w:t>
       </w:r>
+      <w:proofErr w:type="spellEnd"/>
       <w:r>
         <w:t>. iv</w:t>
       </w:r>
@@ -316,9 +387,27 @@
       <w:pPr>
         <w:pStyle w:val="BodyTextBoldItallics"/>
       </w:pPr>
-      <w:r>
-        <w:t>Aussi disponible en français</w:t>
-      </w:r>
+      <w:proofErr w:type="spellStart"/>
+      <w:r>
+        <w:t>Aussi</w:t>
+      </w:r>
+      <w:proofErr w:type="spellEnd"/>
+      <w:r>
+        <w:t xml:space="preserve"> disponible </w:t>
+      </w:r>
+      <w:proofErr w:type="spellStart"/>
+      <w:r>
+        <w:t>en</w:t>
+      </w:r>
+      <w:proofErr w:type="spellEnd"/>
+      <w:r>
+        <w:t xml:space="preserve"> </w:t>
+      </w:r>
+      <w:proofErr w:type="spellStart"/>
+      <w:r>
+        <w:t>français</w:t>
+      </w:r>
+      <w:proofErr w:type="spellEnd"/>
       <w:r>
         <w:t> </w:t>
       </w:r>
@@ -341,12 +430,14 @@
           <w:vAlign w:val="center"/>
         </w:sectPr>
       </w:pPr>
+      <w:proofErr w:type="spellStart"/>
       <w:r>
         <w:rPr>
           <w:lang w:val="en-US"/>
         </w:rPr>
         <w:t>author_list</w:t>
       </w:r>
+      <w:proofErr w:type="spellEnd"/>
       <w:r>
         <w:rPr>
           <w:lang w:val="en-US"/>
@@ -371,18 +462,21 @@
         </w:rPr>
         <w:t xml:space="preserve"> </w:t>
       </w:r>
+      <w:proofErr w:type="spellStart"/>
       <w:r>
         <w:rPr>
           <w:lang w:val="en-US"/>
         </w:rPr>
         <w:t>french_title</w:t>
       </w:r>
+      <w:proofErr w:type="spellEnd"/>
       <w:r>
         <w:rPr>
           <w:lang w:val="en-US"/>
         </w:rPr>
         <w:t xml:space="preserve">. </w:t>
       </w:r>
+      <w:proofErr w:type="spellStart"/>
       <w:r>
         <w:rPr>
           <w:lang w:val="en-US"/>
@@ -393,18 +487,39 @@
         <w:rPr>
           <w:lang w:val="en-US"/>
         </w:rPr>
-        <w:t>r. can. de consult. sci. du MPO.</w:t>
-      </w:r>
+        <w:t>r</w:t>
+      </w:r>
+      <w:proofErr w:type="spellEnd"/>
       <w:r>
         <w:rPr>
           <w:lang w:val="en-US"/>
         </w:rPr>
-        <w:t xml:space="preserve"> Doc. de rech. </w:t>
+        <w:t>. can. de consult. sci. du MPO.</w:t>
       </w:r>
       <w:r>
         <w:rPr>
           <w:lang w:val="en-US"/>
         </w:rPr>
+        <w:t xml:space="preserve"> Doc. de </w:t>
+      </w:r>
+      <w:proofErr w:type="spellStart"/>
+      <w:r>
+        <w:rPr>
+          <w:lang w:val="en-US"/>
+        </w:rPr>
+        <w:t>rech</w:t>
+      </w:r>
+      <w:proofErr w:type="spellEnd"/>
+      <w:r>
+        <w:rPr>
+          <w:lang w:val="en-US"/>
+        </w:rPr>
+        <w:t xml:space="preserve">. </w:t>
+      </w:r>
+      <w:r>
+        <w:rPr>
+          <w:lang w:val="en-US"/>
+        </w:rPr>
         <w:t>year</w:t>
       </w:r>
       <w:r>
@@ -425,9 +540,11 @@
         </w:rPr>
         <w:t xml:space="preserve"> </w:t>
       </w:r>
+      <w:proofErr w:type="spellStart"/>
       <w:r>
         <w:t>report_number</w:t>
       </w:r>
+      <w:proofErr w:type="spellEnd"/>
       <w:r>
         <w:rPr>
           <w:lang w:val="en-US"/>
@@ -813,17 +930,22 @@
     </w:r>
     <w:bookmarkStart w:id="0" w:name="year"/>
     <w:r>
-      <w:t>2021</w:t>
+      <w:t>202</w:t>
     </w:r>
     <w:bookmarkEnd w:id="0"/>
+    <w:r>
+      <w:t>3</w:t>
+    </w:r>
     <w:r>
       <w:t>/</w:t>
     </w:r>
     <w:bookmarkStart w:id="1" w:name="report_number"/>
+    <w:proofErr w:type="spellStart"/>
     <w:r>
       <w:t>nnn</w:t>
     </w:r>
     <w:bookmarkEnd w:id="1"/>
+    <w:proofErr w:type="spellEnd"/>
   </w:p>
   <w:p>
     <w:pPr>

</xml_diff>

<commit_message>
Use a mix of rmarkdown and officer to construct frontmatter. Used rmarkdown to convert markdown to word documents because officer does not parse markdown syntax.
</commit_message>
<xml_diff>
--- a/inst/csas-docx/resdoc-frontmatter.docx
+++ b/inst/csas-docx/resdoc-frontmatter.docx
@@ -2,30 +2,6 @@
 <file path=word/document.xml><?xml version="1.0" encoding="utf-8"?>
 <w:document xmlns:wpc="http://schemas.microsoft.com/office/word/2010/wordprocessingCanvas" xmlns:cx="http://schemas.microsoft.com/office/drawing/2014/chartex" xmlns:cx1="http://schemas.microsoft.com/office/drawing/2015/9/8/chartex" xmlns:cx2="http://schemas.microsoft.com/office/drawing/2015/10/21/chartex" xmlns:cx3="http://schemas.microsoft.com/office/drawing/2016/5/9/chartex" xmlns:cx4="http://schemas.microsoft.com/office/drawing/2016/5/10/chartex" xmlns:cx5="http://schemas.microsoft.com/office/drawing/2016/5/11/chartex" xmlns:cx6="http://schemas.microsoft.com/office/drawing/2016/5/12/chartex" xmlns:cx7="http://schemas.microsoft.com/office/drawing/2016/5/13/chartex" xmlns:cx8="http://schemas.microsoft.com/office/drawing/2016/5/14/chartex" xmlns:mc="http://schemas.openxmlformats.org/markup-compatibility/2006" xmlns:aink="http://schemas.microsoft.com/office/drawing/2016/ink" xmlns:am3d="http://schemas.microsoft.com/office/drawing/2017/model3d" xmlns:o="urn:schemas-microsoft-com:office:office" xmlns:oel="http://schemas.microsoft.com/office/2019/extlst" xmlns:r="http://schemas.openxmlformats.org/officeDocument/2006/relationships" xmlns:m="http://schemas.openxmlformats.org/officeDocument/2006/math" xmlns:v="urn:schemas-microsoft-com:vml" xmlns:wp14="http://schemas.microsoft.com/office/word/2010/wordprocessingDrawing" xmlns:wp="http://schemas.openxmlformats.org/drawingml/2006/wordprocessingDrawing" xmlns:w10="urn:schemas-microsoft-com:office:word" xmlns:w="http://schemas.openxmlformats.org/wordprocessingml/2006/main" xmlns:w14="http://schemas.microsoft.com/office/word/2010/wordml" xmlns:w15="http://schemas.microsoft.com/office/word/2012/wordml" xmlns:w16cex="http://schemas.microsoft.com/office/word/2018/wordml/cex" xmlns:w16cid="http://schemas.microsoft.com/office/word/2016/wordml/cid" xmlns:w16="http://schemas.microsoft.com/office/word/2018/wordml" xmlns:w16sdtdh="http://schemas.microsoft.com/office/word/2020/wordml/sdtdatahash" xmlns:w16se="http://schemas.microsoft.com/office/word/2015/wordml/symex" xmlns:wpg="http://schemas.microsoft.com/office/word/2010/wordprocessingGroup" xmlns:wpi="http://schemas.microsoft.com/office/word/2010/wordprocessingInk" xmlns:wne="http://schemas.microsoft.com/office/word/2006/wordml" xmlns:wps="http://schemas.microsoft.com/office/word/2010/wordprocessingShape" mc:Ignorable="w14 w15 w16se w16cid w16 w16cex w16sdtdh wp14">
   <w:body>
-    <w:p>
-      <w:pPr>
-        <w:pStyle w:val="CoverDocumenttitle"/>
-      </w:pPr>
-      <w:r>
-        <w:t>title</w:t>
-      </w:r>
-    </w:p>
-    <w:p>
-      <w:pPr>
-        <w:pStyle w:val="CoverAuthor"/>
-      </w:pPr>
-      <w:r>
-        <w:t>author</w:t>
-      </w:r>
-    </w:p>
-    <w:p>
-      <w:pPr>
-        <w:pStyle w:val="CoverAddress"/>
-      </w:pPr>
-      <w:r>
-        <w:t>address</w:t>
-      </w:r>
-    </w:p>
     <w:p>
       <w:pPr>
         <w:pStyle w:val="CoverAddress"/>
@@ -282,138 +258,11 @@
     </w:p>
     <w:p>
       <w:pPr>
-        <w:pStyle w:val="BodyTextBold"/>
-      </w:pPr>
-      <w:r>
-        <w:t>Correct citation for this publication:</w:t>
-      </w:r>
-      <w:r>
-        <w:t xml:space="preserve"> </w:t>
-      </w:r>
-    </w:p>
-    <w:p>
-      <w:pPr>
-        <w:pStyle w:val="citation"/>
+        <w:pStyle w:val="citation-translated"/>
         <w:rPr>
           <w:lang w:val="en-US"/>
         </w:rPr>
       </w:pPr>
-      <w:proofErr w:type="spellStart"/>
-      <w:r>
-        <w:t>author_list</w:t>
-      </w:r>
-      <w:proofErr w:type="spellEnd"/>
-      <w:r>
-        <w:t xml:space="preserve">. </w:t>
-      </w:r>
-      <w:r>
-        <w:rPr>
-          <w:lang w:val="en-US"/>
-        </w:rPr>
-        <w:t>year</w:t>
-      </w:r>
-      <w:r>
-        <w:t xml:space="preserve">. </w:t>
-      </w:r>
-      <w:r>
-        <w:t>title</w:t>
-      </w:r>
-      <w:r>
-        <w:t xml:space="preserve">. DFO Can. Sci. </w:t>
-      </w:r>
-      <w:proofErr w:type="spellStart"/>
-      <w:r>
-        <w:t>Advis</w:t>
-      </w:r>
-      <w:proofErr w:type="spellEnd"/>
-      <w:r>
-        <w:t xml:space="preserve">. </w:t>
-      </w:r>
-      <w:r>
-        <w:t xml:space="preserve">Sec. Res. Doc. </w:t>
-      </w:r>
-      <w:r>
-        <w:rPr>
-          <w:lang w:val="en-US"/>
-        </w:rPr>
-        <w:t>year</w:t>
-      </w:r>
-      <w:r>
-        <w:rPr>
-          <w:lang w:val="en-US"/>
-        </w:rPr>
-        <w:t xml:space="preserve"> </w:t>
-      </w:r>
-      <w:r>
-        <w:t>/</w:t>
-      </w:r>
-      <w:r>
-        <w:t xml:space="preserve"> </w:t>
-      </w:r>
-      <w:proofErr w:type="spellStart"/>
-      <w:r>
-        <w:t>report_number</w:t>
-      </w:r>
-      <w:proofErr w:type="spellEnd"/>
-      <w:r>
-        <w:t>. iv</w:t>
-      </w:r>
-      <w:r>
-        <w:t xml:space="preserve"> </w:t>
-      </w:r>
-      <w:r>
-        <w:t>+</w:t>
-      </w:r>
-      <w:r>
-        <w:t xml:space="preserve"> </w:t>
-      </w:r>
-      <w:r>
-        <w:t>xx</w:t>
-      </w:r>
-      <w:r>
-        <w:t xml:space="preserve"> </w:t>
-      </w:r>
-      <w:r>
-        <w:t>p.</w:t>
-      </w:r>
-      <w:r>
-        <w:rPr>
-          <w:lang w:val="en-US"/>
-        </w:rPr>
-        <w:t xml:space="preserve"> </w:t>
-      </w:r>
-    </w:p>
-    <w:p>
-      <w:pPr>
-        <w:pStyle w:val="BodyTextBoldItallics"/>
-      </w:pPr>
-      <w:proofErr w:type="spellStart"/>
-      <w:r>
-        <w:t>Aussi</w:t>
-      </w:r>
-      <w:proofErr w:type="spellEnd"/>
-      <w:r>
-        <w:t xml:space="preserve"> disponible </w:t>
-      </w:r>
-      <w:proofErr w:type="spellStart"/>
-      <w:r>
-        <w:t>en</w:t>
-      </w:r>
-      <w:proofErr w:type="spellEnd"/>
-      <w:r>
-        <w:t xml:space="preserve"> </w:t>
-      </w:r>
-      <w:proofErr w:type="spellStart"/>
-      <w:r>
-        <w:t>français</w:t>
-      </w:r>
-      <w:proofErr w:type="spellEnd"/>
-      <w:r>
-        <w:t> </w:t>
-      </w:r>
-      <w:r>
-        <w:t>:</w:t>
-      </w:r>
     </w:p>
     <w:p>
       <w:pPr>
@@ -430,151 +279,6 @@
           <w:vAlign w:val="center"/>
         </w:sectPr>
       </w:pPr>
-      <w:proofErr w:type="spellStart"/>
-      <w:r>
-        <w:rPr>
-          <w:lang w:val="en-US"/>
-        </w:rPr>
-        <w:t>author_list</w:t>
-      </w:r>
-      <w:proofErr w:type="spellEnd"/>
-      <w:r>
-        <w:rPr>
-          <w:lang w:val="en-US"/>
-        </w:rPr>
-        <w:t xml:space="preserve">. </w:t>
-      </w:r>
-      <w:r>
-        <w:rPr>
-          <w:lang w:val="en-US"/>
-        </w:rPr>
-        <w:t>year</w:t>
-      </w:r>
-      <w:r>
-        <w:rPr>
-          <w:lang w:val="en-US"/>
-        </w:rPr>
-        <w:t>.</w:t>
-      </w:r>
-      <w:r>
-        <w:rPr>
-          <w:lang w:val="en-US"/>
-        </w:rPr>
-        <w:t xml:space="preserve"> </w:t>
-      </w:r>
-      <w:proofErr w:type="spellStart"/>
-      <w:r>
-        <w:rPr>
-          <w:lang w:val="en-US"/>
-        </w:rPr>
-        <w:t>french_title</w:t>
-      </w:r>
-      <w:proofErr w:type="spellEnd"/>
-      <w:r>
-        <w:rPr>
-          <w:lang w:val="en-US"/>
-        </w:rPr>
-        <w:t xml:space="preserve">. </w:t>
-      </w:r>
-      <w:proofErr w:type="spellStart"/>
-      <w:r>
-        <w:rPr>
-          <w:lang w:val="en-US"/>
-        </w:rPr>
-        <w:t>Sec</w:t>
-      </w:r>
-      <w:r>
-        <w:rPr>
-          <w:lang w:val="en-US"/>
-        </w:rPr>
-        <w:t>r</w:t>
-      </w:r>
-      <w:proofErr w:type="spellEnd"/>
-      <w:r>
-        <w:rPr>
-          <w:lang w:val="en-US"/>
-        </w:rPr>
-        <w:t>. can. de consult. sci. du MPO.</w:t>
-      </w:r>
-      <w:r>
-        <w:rPr>
-          <w:lang w:val="en-US"/>
-        </w:rPr>
-        <w:t xml:space="preserve"> Doc. de </w:t>
-      </w:r>
-      <w:proofErr w:type="spellStart"/>
-      <w:r>
-        <w:rPr>
-          <w:lang w:val="en-US"/>
-        </w:rPr>
-        <w:t>rech</w:t>
-      </w:r>
-      <w:proofErr w:type="spellEnd"/>
-      <w:r>
-        <w:rPr>
-          <w:lang w:val="en-US"/>
-        </w:rPr>
-        <w:t xml:space="preserve">. </w:t>
-      </w:r>
-      <w:r>
-        <w:rPr>
-          <w:lang w:val="en-US"/>
-        </w:rPr>
-        <w:t>year</w:t>
-      </w:r>
-      <w:r>
-        <w:rPr>
-          <w:lang w:val="en-US"/>
-        </w:rPr>
-        <w:t xml:space="preserve"> </w:t>
-      </w:r>
-      <w:r>
-        <w:rPr>
-          <w:lang w:val="en-US"/>
-        </w:rPr>
-        <w:t>/</w:t>
-      </w:r>
-      <w:r>
-        <w:rPr>
-          <w:lang w:val="en-US"/>
-        </w:rPr>
-        <w:t xml:space="preserve"> </w:t>
-      </w:r>
-      <w:proofErr w:type="spellStart"/>
-      <w:r>
-        <w:t>report_number</w:t>
-      </w:r>
-      <w:proofErr w:type="spellEnd"/>
-      <w:r>
-        <w:rPr>
-          <w:lang w:val="en-US"/>
-        </w:rPr>
-        <w:t>. iv</w:t>
-      </w:r>
-      <w:r>
-        <w:rPr>
-          <w:lang w:val="en-US"/>
-        </w:rPr>
-        <w:t xml:space="preserve"> + xx</w:t>
-      </w:r>
-      <w:r>
-        <w:rPr>
-          <w:lang w:val="en-US"/>
-        </w:rPr>
-        <w:t xml:space="preserve"> </w:t>
-      </w:r>
-      <w:r>
-        <w:rPr>
-          <w:lang w:val="en-US"/>
-        </w:rPr>
-        <w:t>p.,</w:t>
-      </w:r>
-      <w:r>
-        <w:rPr>
-          <w:lang w:val="en-US"/>
-        </w:rPr>
-        <w:t>.</w:t>
-      </w:r>
     </w:p>
     <w:p>
       <w:pPr>
@@ -612,6 +316,31 @@
     <w:p>
       <w:pPr>
         <w:pStyle w:val="Heading1"/>
+      </w:pPr>
+      <w:r>
+        <w:lastRenderedPageBreak/>
+        <w:t>ABSTRACT</w:t>
+      </w:r>
+    </w:p>
+    <w:p>
+      <w:pPr>
+        <w:rPr>
+          <w:lang w:val="en-CA"/>
+        </w:rPr>
+      </w:pPr>
+    </w:p>
+    <w:p>
+      <w:pPr>
+        <w:rPr>
+          <w:lang w:val="en-CA"/>
+        </w:rPr>
+      </w:pPr>
+    </w:p>
+    <w:p>
+      <w:pPr>
+        <w:rPr>
+          <w:lang w:val="en-CA"/>
+        </w:rPr>
         <w:sectPr>
           <w:headerReference w:type="even" r:id="rId16"/>
           <w:footerReference w:type="default" r:id="rId17"/>
@@ -621,10 +350,6 @@
           <w:cols w:space="720"/>
         </w:sectPr>
       </w:pPr>
-      <w:r>
-        <w:lastRenderedPageBreak/>
-        <w:t>ABSTRACT</w:t>
-      </w:r>
     </w:p>
     <w:p>
       <w:pPr>

</xml_diff>

<commit_message>
Fix partial bookmark of year
</commit_message>
<xml_diff>
--- a/inst/csas-docx/resdoc-frontmatter.docx
+++ b/inst/csas-docx/resdoc-frontmatter.docx
@@ -9,9 +9,12 @@
           <w:lang w:val="en-CA"/>
         </w:rPr>
         <w:sectPr>
-          <w:headerReference w:type="default" r:id="rId8"/>
-          <w:footerReference w:type="even" r:id="rId9"/>
-          <w:footerReference w:type="default" r:id="rId10"/>
+          <w:headerReference w:type="even" r:id="rId8"/>
+          <w:headerReference w:type="default" r:id="rId9"/>
+          <w:footerReference w:type="even" r:id="rId10"/>
+          <w:footerReference w:type="default" r:id="rId11"/>
+          <w:headerReference w:type="first" r:id="rId12"/>
+          <w:footerReference w:type="first" r:id="rId13"/>
           <w:pgSz w:w="12240" w:h="15840" w:code="1"/>
           <w:pgMar w:top="1440" w:right="1440" w:bottom="1440" w:left="1440" w:header="720" w:footer="720" w:gutter="0"/>
           <w:cols w:space="720"/>
@@ -95,7 +98,7 @@
           <w:rStyle w:val="Hyperlink"/>
         </w:rPr>
       </w:pPr>
-      <w:hyperlink r:id="rId11" w:tooltip="Fisheries and Oceans Canada / Canadian Science Advisory Secretariat" w:history="1">
+      <w:hyperlink r:id="rId14" w:tooltip="Fisheries and Oceans Canada / Canadian Science Advisory Secretariat" w:history="1">
         <w:r>
           <w:rPr>
             <w:rStyle w:val="Hyperlink"/>
@@ -115,7 +118,7 @@
         </w:rPr>
         <w:br/>
       </w:r>
-      <w:hyperlink r:id="rId12" w:tooltip="E-mail the Canadian Science Advisory Secretariat" w:history="1">
+      <w:hyperlink r:id="rId15" w:tooltip="E-mail the Canadian Science Advisory Secretariat" w:history="1">
         <w:r>
           <w:rPr>
             <w:rStyle w:val="Hyperlink"/>
@@ -151,7 +154,7 @@
                     </pic:cNvPicPr>
                   </pic:nvPicPr>
                   <pic:blipFill>
-                    <a:blip r:embed="rId13" cstate="print"/>
+                    <a:blip r:embed="rId16" cstate="print"/>
                     <a:srcRect/>
                     <a:stretch>
                       <a:fillRect/>
@@ -271,8 +274,8 @@
           <w:lang w:val="en-US"/>
         </w:rPr>
         <w:sectPr>
-          <w:headerReference w:type="default" r:id="rId14"/>
-          <w:footerReference w:type="default" r:id="rId15"/>
+          <w:headerReference w:type="default" r:id="rId17"/>
+          <w:footerReference w:type="default" r:id="rId18"/>
           <w:pgSz w:w="12240" w:h="15840" w:code="1"/>
           <w:pgMar w:top="1440" w:right="1440" w:bottom="1440" w:left="1440" w:header="709" w:footer="618" w:gutter="0"/>
           <w:cols w:space="720"/>
@@ -342,8 +345,8 @@
           <w:lang w:val="en-CA"/>
         </w:rPr>
         <w:sectPr>
-          <w:headerReference w:type="even" r:id="rId16"/>
-          <w:footerReference w:type="default" r:id="rId17"/>
+          <w:headerReference w:type="even" r:id="rId19"/>
+          <w:footerReference w:type="default" r:id="rId20"/>
           <w:pgSz w:w="12240" w:h="15840"/>
           <w:pgMar w:top="1440" w:right="1440" w:bottom="1440" w:left="1440" w:header="720" w:footer="619" w:gutter="0"/>
           <w:pgNumType w:fmt="lowerRoman" w:start="3"/>
@@ -496,15 +499,25 @@
 <w:ftr xmlns:wpc="http://schemas.microsoft.com/office/word/2010/wordprocessingCanvas" xmlns:cx="http://schemas.microsoft.com/office/drawing/2014/chartex" xmlns:cx1="http://schemas.microsoft.com/office/drawing/2015/9/8/chartex" xmlns:cx2="http://schemas.microsoft.com/office/drawing/2015/10/21/chartex" xmlns:cx3="http://schemas.microsoft.com/office/drawing/2016/5/9/chartex" xmlns:cx4="http://schemas.microsoft.com/office/drawing/2016/5/10/chartex" xmlns:cx5="http://schemas.microsoft.com/office/drawing/2016/5/11/chartex" xmlns:cx6="http://schemas.microsoft.com/office/drawing/2016/5/12/chartex" xmlns:cx7="http://schemas.microsoft.com/office/drawing/2016/5/13/chartex" xmlns:cx8="http://schemas.microsoft.com/office/drawing/2016/5/14/chartex" xmlns:mc="http://schemas.openxmlformats.org/markup-compatibility/2006" xmlns:aink="http://schemas.microsoft.com/office/drawing/2016/ink" xmlns:am3d="http://schemas.microsoft.com/office/drawing/2017/model3d" xmlns:o="urn:schemas-microsoft-com:office:office" xmlns:oel="http://schemas.microsoft.com/office/2019/extlst" xmlns:r="http://schemas.openxmlformats.org/officeDocument/2006/relationships" xmlns:m="http://schemas.openxmlformats.org/officeDocument/2006/math" xmlns:v="urn:schemas-microsoft-com:vml" xmlns:wp14="http://schemas.microsoft.com/office/word/2010/wordprocessingDrawing" xmlns:wp="http://schemas.openxmlformats.org/drawingml/2006/wordprocessingDrawing" xmlns:w10="urn:schemas-microsoft-com:office:word" xmlns:w="http://schemas.openxmlformats.org/wordprocessingml/2006/main" xmlns:w14="http://schemas.microsoft.com/office/word/2010/wordml" xmlns:w15="http://schemas.microsoft.com/office/word/2012/wordml" xmlns:w16cex="http://schemas.microsoft.com/office/word/2018/wordml/cex" xmlns:w16cid="http://schemas.microsoft.com/office/word/2016/wordml/cid" xmlns:w16="http://schemas.microsoft.com/office/word/2018/wordml" xmlns:w16sdtdh="http://schemas.microsoft.com/office/word/2020/wordml/sdtdatahash" xmlns:w16se="http://schemas.microsoft.com/office/word/2015/wordml/symex" xmlns:wpg="http://schemas.microsoft.com/office/word/2010/wordprocessingGroup" xmlns:wpi="http://schemas.microsoft.com/office/word/2010/wordprocessingInk" xmlns:wne="http://schemas.microsoft.com/office/word/2006/wordml" xmlns:wps="http://schemas.microsoft.com/office/word/2010/wordprocessingShape" mc:Ignorable="w14 w15 w16se w16cid w16 w16cex w16sdtdh wp14">
   <w:p>
     <w:pPr>
-      <w:pBdr>
-        <w:top w:val="single" w:sz="4" w:space="1" w:color="auto"/>
-      </w:pBdr>
+      <w:pStyle w:val="Footer"/>
     </w:pPr>
   </w:p>
 </w:ftr>
 </file>
 
 <file path=word/footer4.xml><?xml version="1.0" encoding="utf-8"?>
+<w:ftr xmlns:wpc="http://schemas.microsoft.com/office/word/2010/wordprocessingCanvas" xmlns:cx="http://schemas.microsoft.com/office/drawing/2014/chartex" xmlns:cx1="http://schemas.microsoft.com/office/drawing/2015/9/8/chartex" xmlns:cx2="http://schemas.microsoft.com/office/drawing/2015/10/21/chartex" xmlns:cx3="http://schemas.microsoft.com/office/drawing/2016/5/9/chartex" xmlns:cx4="http://schemas.microsoft.com/office/drawing/2016/5/10/chartex" xmlns:cx5="http://schemas.microsoft.com/office/drawing/2016/5/11/chartex" xmlns:cx6="http://schemas.microsoft.com/office/drawing/2016/5/12/chartex" xmlns:cx7="http://schemas.microsoft.com/office/drawing/2016/5/13/chartex" xmlns:cx8="http://schemas.microsoft.com/office/drawing/2016/5/14/chartex" xmlns:mc="http://schemas.openxmlformats.org/markup-compatibility/2006" xmlns:aink="http://schemas.microsoft.com/office/drawing/2016/ink" xmlns:am3d="http://schemas.microsoft.com/office/drawing/2017/model3d" xmlns:o="urn:schemas-microsoft-com:office:office" xmlns:oel="http://schemas.microsoft.com/office/2019/extlst" xmlns:r="http://schemas.openxmlformats.org/officeDocument/2006/relationships" xmlns:m="http://schemas.openxmlformats.org/officeDocument/2006/math" xmlns:v="urn:schemas-microsoft-com:vml" xmlns:wp14="http://schemas.microsoft.com/office/word/2010/wordprocessingDrawing" xmlns:wp="http://schemas.openxmlformats.org/drawingml/2006/wordprocessingDrawing" xmlns:w10="urn:schemas-microsoft-com:office:word" xmlns:w="http://schemas.openxmlformats.org/wordprocessingml/2006/main" xmlns:w14="http://schemas.microsoft.com/office/word/2010/wordml" xmlns:w15="http://schemas.microsoft.com/office/word/2012/wordml" xmlns:w16cex="http://schemas.microsoft.com/office/word/2018/wordml/cex" xmlns:w16cid="http://schemas.microsoft.com/office/word/2016/wordml/cid" xmlns:w16="http://schemas.microsoft.com/office/word/2018/wordml" xmlns:w16sdtdh="http://schemas.microsoft.com/office/word/2020/wordml/sdtdatahash" xmlns:w16se="http://schemas.microsoft.com/office/word/2015/wordml/symex" xmlns:wpg="http://schemas.microsoft.com/office/word/2010/wordprocessingGroup" xmlns:wpi="http://schemas.microsoft.com/office/word/2010/wordprocessingInk" xmlns:wne="http://schemas.microsoft.com/office/word/2006/wordml" xmlns:wps="http://schemas.microsoft.com/office/word/2010/wordprocessingShape" mc:Ignorable="w14 w15 w16se w16cid w16 w16cex w16sdtdh wp14">
+  <w:p>
+    <w:pPr>
+      <w:pBdr>
+        <w:top w:val="single" w:sz="4" w:space="1" w:color="auto"/>
+      </w:pBdr>
+    </w:pPr>
+  </w:p>
+</w:ftr>
+</file>
+
+<file path=word/footer5.xml><?xml version="1.0" encoding="utf-8"?>
 <w:ftr xmlns:wpc="http://schemas.microsoft.com/office/word/2010/wordprocessingCanvas" xmlns:cx="http://schemas.microsoft.com/office/drawing/2014/chartex" xmlns:cx1="http://schemas.microsoft.com/office/drawing/2015/9/8/chartex" xmlns:cx2="http://schemas.microsoft.com/office/drawing/2015/10/21/chartex" xmlns:cx3="http://schemas.microsoft.com/office/drawing/2016/5/9/chartex" xmlns:cx4="http://schemas.microsoft.com/office/drawing/2016/5/10/chartex" xmlns:cx5="http://schemas.microsoft.com/office/drawing/2016/5/11/chartex" xmlns:cx6="http://schemas.microsoft.com/office/drawing/2016/5/12/chartex" xmlns:cx7="http://schemas.microsoft.com/office/drawing/2016/5/13/chartex" xmlns:cx8="http://schemas.microsoft.com/office/drawing/2016/5/14/chartex" xmlns:mc="http://schemas.openxmlformats.org/markup-compatibility/2006" xmlns:aink="http://schemas.microsoft.com/office/drawing/2016/ink" xmlns:am3d="http://schemas.microsoft.com/office/drawing/2017/model3d" xmlns:o="urn:schemas-microsoft-com:office:office" xmlns:oel="http://schemas.microsoft.com/office/2019/extlst" xmlns:r="http://schemas.openxmlformats.org/officeDocument/2006/relationships" xmlns:m="http://schemas.openxmlformats.org/officeDocument/2006/math" xmlns:v="urn:schemas-microsoft-com:vml" xmlns:wp14="http://schemas.microsoft.com/office/word/2010/wordprocessingDrawing" xmlns:wp="http://schemas.openxmlformats.org/drawingml/2006/wordprocessingDrawing" xmlns:w10="urn:schemas-microsoft-com:office:word" xmlns:w="http://schemas.openxmlformats.org/wordprocessingml/2006/main" xmlns:w14="http://schemas.microsoft.com/office/word/2010/wordml" xmlns:w15="http://schemas.microsoft.com/office/word/2012/wordml" xmlns:w16cex="http://schemas.microsoft.com/office/word/2018/wordml/cex" xmlns:w16cid="http://schemas.microsoft.com/office/word/2016/wordml/cid" xmlns:w16="http://schemas.microsoft.com/office/word/2018/wordml" xmlns:w16sdtdh="http://schemas.microsoft.com/office/word/2020/wordml/sdtdatahash" xmlns:w16se="http://schemas.microsoft.com/office/word/2015/wordml/symex" xmlns:wpg="http://schemas.microsoft.com/office/word/2010/wordprocessingGroup" xmlns:wpi="http://schemas.microsoft.com/office/word/2010/wordprocessingInk" xmlns:wne="http://schemas.microsoft.com/office/word/2006/wordml" xmlns:wps="http://schemas.microsoft.com/office/word/2010/wordprocessingShape" mc:Ignorable="w14 w15 w16se w16cid w16 w16cex w16sdtdh wp14">
   <w:p>
     <w:pPr>
@@ -579,6 +592,16 @@
 </file>
 
 <file path=word/header1.xml><?xml version="1.0" encoding="utf-8"?>
+<w:hdr xmlns:wpc="http://schemas.microsoft.com/office/word/2010/wordprocessingCanvas" xmlns:cx="http://schemas.microsoft.com/office/drawing/2014/chartex" xmlns:cx1="http://schemas.microsoft.com/office/drawing/2015/9/8/chartex" xmlns:cx2="http://schemas.microsoft.com/office/drawing/2015/10/21/chartex" xmlns:cx3="http://schemas.microsoft.com/office/drawing/2016/5/9/chartex" xmlns:cx4="http://schemas.microsoft.com/office/drawing/2016/5/10/chartex" xmlns:cx5="http://schemas.microsoft.com/office/drawing/2016/5/11/chartex" xmlns:cx6="http://schemas.microsoft.com/office/drawing/2016/5/12/chartex" xmlns:cx7="http://schemas.microsoft.com/office/drawing/2016/5/13/chartex" xmlns:cx8="http://schemas.microsoft.com/office/drawing/2016/5/14/chartex" xmlns:mc="http://schemas.openxmlformats.org/markup-compatibility/2006" xmlns:aink="http://schemas.microsoft.com/office/drawing/2016/ink" xmlns:am3d="http://schemas.microsoft.com/office/drawing/2017/model3d" xmlns:o="urn:schemas-microsoft-com:office:office" xmlns:oel="http://schemas.microsoft.com/office/2019/extlst" xmlns:r="http://schemas.openxmlformats.org/officeDocument/2006/relationships" xmlns:m="http://schemas.openxmlformats.org/officeDocument/2006/math" xmlns:v="urn:schemas-microsoft-com:vml" xmlns:wp14="http://schemas.microsoft.com/office/word/2010/wordprocessingDrawing" xmlns:wp="http://schemas.openxmlformats.org/drawingml/2006/wordprocessingDrawing" xmlns:w10="urn:schemas-microsoft-com:office:word" xmlns:w="http://schemas.openxmlformats.org/wordprocessingml/2006/main" xmlns:w14="http://schemas.microsoft.com/office/word/2010/wordml" xmlns:w15="http://schemas.microsoft.com/office/word/2012/wordml" xmlns:w16cex="http://schemas.microsoft.com/office/word/2018/wordml/cex" xmlns:w16cid="http://schemas.microsoft.com/office/word/2016/wordml/cid" xmlns:w16="http://schemas.microsoft.com/office/word/2018/wordml" xmlns:w16sdtdh="http://schemas.microsoft.com/office/word/2020/wordml/sdtdatahash" xmlns:w16se="http://schemas.microsoft.com/office/word/2015/wordml/symex" xmlns:wpg="http://schemas.microsoft.com/office/word/2010/wordprocessingGroup" xmlns:wpi="http://schemas.microsoft.com/office/word/2010/wordprocessingInk" xmlns:wne="http://schemas.microsoft.com/office/word/2006/wordml" xmlns:wps="http://schemas.microsoft.com/office/word/2010/wordprocessingShape" mc:Ignorable="w14 w15 w16se w16cid w16 w16cex w16sdtdh wp14">
+  <w:p>
+    <w:pPr>
+      <w:pStyle w:val="Header"/>
+    </w:pPr>
+  </w:p>
+</w:hdr>
+</file>
+
+<file path=word/header2.xml><?xml version="1.0" encoding="utf-8"?>
 <w:hdr xmlns:wpc="http://schemas.microsoft.com/office/word/2010/wordprocessingCanvas" xmlns:cx="http://schemas.microsoft.com/office/drawing/2014/chartex" xmlns:cx1="http://schemas.microsoft.com/office/drawing/2015/9/8/chartex" xmlns:cx2="http://schemas.microsoft.com/office/drawing/2015/10/21/chartex" xmlns:cx3="http://schemas.microsoft.com/office/drawing/2016/5/9/chartex" xmlns:cx4="http://schemas.microsoft.com/office/drawing/2016/5/10/chartex" xmlns:cx5="http://schemas.microsoft.com/office/drawing/2016/5/11/chartex" xmlns:cx6="http://schemas.microsoft.com/office/drawing/2016/5/12/chartex" xmlns:cx7="http://schemas.microsoft.com/office/drawing/2016/5/13/chartex" xmlns:cx8="http://schemas.microsoft.com/office/drawing/2016/5/14/chartex" xmlns:mc="http://schemas.openxmlformats.org/markup-compatibility/2006" xmlns:aink="http://schemas.microsoft.com/office/drawing/2016/ink" xmlns:am3d="http://schemas.microsoft.com/office/drawing/2017/model3d" xmlns:o="urn:schemas-microsoft-com:office:office" xmlns:oel="http://schemas.microsoft.com/office/2019/extlst" xmlns:r="http://schemas.openxmlformats.org/officeDocument/2006/relationships" xmlns:m="http://schemas.openxmlformats.org/officeDocument/2006/math" xmlns:v="urn:schemas-microsoft-com:vml" xmlns:wp14="http://schemas.microsoft.com/office/word/2010/wordprocessingDrawing" xmlns:wp="http://schemas.openxmlformats.org/drawingml/2006/wordprocessingDrawing" xmlns:w10="urn:schemas-microsoft-com:office:word" xmlns:w="http://schemas.openxmlformats.org/wordprocessingml/2006/main" xmlns:w14="http://schemas.microsoft.com/office/word/2010/wordml" xmlns:w15="http://schemas.microsoft.com/office/word/2012/wordml" xmlns:w16cex="http://schemas.microsoft.com/office/word/2018/wordml/cex" xmlns:w16cid="http://schemas.microsoft.com/office/word/2016/wordml/cid" xmlns:w16="http://schemas.microsoft.com/office/word/2018/wordml" xmlns:w16sdtdh="http://schemas.microsoft.com/office/word/2020/wordml/sdtdatahash" xmlns:w16se="http://schemas.microsoft.com/office/word/2015/wordml/symex" xmlns:wpg="http://schemas.microsoft.com/office/word/2010/wordprocessingGroup" xmlns:wpi="http://schemas.microsoft.com/office/word/2010/wordprocessingInk" xmlns:wne="http://schemas.microsoft.com/office/word/2006/wordml" xmlns:wps="http://schemas.microsoft.com/office/word/2010/wordprocessingShape" mc:Ignorable="w14 w15 w16se w16cid w16 w16cex w16sdtdh wp14">
   <w:p>
     <w:pPr>
@@ -657,10 +680,10 @@
     <w:r>
       <w:t>202</w:t>
     </w:r>
-    <w:bookmarkEnd w:id="0"/>
     <w:r>
       <w:t>3</w:t>
     </w:r>
+    <w:bookmarkEnd w:id="0"/>
     <w:r>
       <w:t>/</w:t>
     </w:r>
@@ -685,19 +708,29 @@
 </w:hdr>
 </file>
 
-<file path=word/header2.xml><?xml version="1.0" encoding="utf-8"?>
+<file path=word/header3.xml><?xml version="1.0" encoding="utf-8"?>
 <w:hdr xmlns:wpc="http://schemas.microsoft.com/office/word/2010/wordprocessingCanvas" xmlns:cx="http://schemas.microsoft.com/office/drawing/2014/chartex" xmlns:cx1="http://schemas.microsoft.com/office/drawing/2015/9/8/chartex" xmlns:cx2="http://schemas.microsoft.com/office/drawing/2015/10/21/chartex" xmlns:cx3="http://schemas.microsoft.com/office/drawing/2016/5/9/chartex" xmlns:cx4="http://schemas.microsoft.com/office/drawing/2016/5/10/chartex" xmlns:cx5="http://schemas.microsoft.com/office/drawing/2016/5/11/chartex" xmlns:cx6="http://schemas.microsoft.com/office/drawing/2016/5/12/chartex" xmlns:cx7="http://schemas.microsoft.com/office/drawing/2016/5/13/chartex" xmlns:cx8="http://schemas.microsoft.com/office/drawing/2016/5/14/chartex" xmlns:mc="http://schemas.openxmlformats.org/markup-compatibility/2006" xmlns:aink="http://schemas.microsoft.com/office/drawing/2016/ink" xmlns:am3d="http://schemas.microsoft.com/office/drawing/2017/model3d" xmlns:o="urn:schemas-microsoft-com:office:office" xmlns:oel="http://schemas.microsoft.com/office/2019/extlst" xmlns:r="http://schemas.openxmlformats.org/officeDocument/2006/relationships" xmlns:m="http://schemas.openxmlformats.org/officeDocument/2006/math" xmlns:v="urn:schemas-microsoft-com:vml" xmlns:wp14="http://schemas.microsoft.com/office/word/2010/wordprocessingDrawing" xmlns:wp="http://schemas.openxmlformats.org/drawingml/2006/wordprocessingDrawing" xmlns:w10="urn:schemas-microsoft-com:office:word" xmlns:w="http://schemas.openxmlformats.org/wordprocessingml/2006/main" xmlns:w14="http://schemas.microsoft.com/office/word/2010/wordml" xmlns:w15="http://schemas.microsoft.com/office/word/2012/wordml" xmlns:w16cex="http://schemas.microsoft.com/office/word/2018/wordml/cex" xmlns:w16cid="http://schemas.microsoft.com/office/word/2016/wordml/cid" xmlns:w16="http://schemas.microsoft.com/office/word/2018/wordml" xmlns:w16sdtdh="http://schemas.microsoft.com/office/word/2020/wordml/sdtdatahash" xmlns:w16se="http://schemas.microsoft.com/office/word/2015/wordml/symex" xmlns:wpg="http://schemas.microsoft.com/office/word/2010/wordprocessingGroup" xmlns:wpi="http://schemas.microsoft.com/office/word/2010/wordprocessingInk" xmlns:wne="http://schemas.microsoft.com/office/word/2006/wordml" xmlns:wps="http://schemas.microsoft.com/office/word/2010/wordprocessingShape" mc:Ignorable="w14 w15 w16se w16cid w16 w16cex w16sdtdh wp14">
   <w:p>
     <w:pPr>
-      <w:pBdr>
-        <w:bottom w:val="single" w:sz="4" w:space="1" w:color="auto"/>
-      </w:pBdr>
+      <w:pStyle w:val="Header"/>
     </w:pPr>
   </w:p>
 </w:hdr>
 </file>
 
-<file path=word/header3.xml><?xml version="1.0" encoding="utf-8"?>
+<file path=word/header4.xml><?xml version="1.0" encoding="utf-8"?>
+<w:hdr xmlns:wpc="http://schemas.microsoft.com/office/word/2010/wordprocessingCanvas" xmlns:cx="http://schemas.microsoft.com/office/drawing/2014/chartex" xmlns:cx1="http://schemas.microsoft.com/office/drawing/2015/9/8/chartex" xmlns:cx2="http://schemas.microsoft.com/office/drawing/2015/10/21/chartex" xmlns:cx3="http://schemas.microsoft.com/office/drawing/2016/5/9/chartex" xmlns:cx4="http://schemas.microsoft.com/office/drawing/2016/5/10/chartex" xmlns:cx5="http://schemas.microsoft.com/office/drawing/2016/5/11/chartex" xmlns:cx6="http://schemas.microsoft.com/office/drawing/2016/5/12/chartex" xmlns:cx7="http://schemas.microsoft.com/office/drawing/2016/5/13/chartex" xmlns:cx8="http://schemas.microsoft.com/office/drawing/2016/5/14/chartex" xmlns:mc="http://schemas.openxmlformats.org/markup-compatibility/2006" xmlns:aink="http://schemas.microsoft.com/office/drawing/2016/ink" xmlns:am3d="http://schemas.microsoft.com/office/drawing/2017/model3d" xmlns:o="urn:schemas-microsoft-com:office:office" xmlns:oel="http://schemas.microsoft.com/office/2019/extlst" xmlns:r="http://schemas.openxmlformats.org/officeDocument/2006/relationships" xmlns:m="http://schemas.openxmlformats.org/officeDocument/2006/math" xmlns:v="urn:schemas-microsoft-com:vml" xmlns:wp14="http://schemas.microsoft.com/office/word/2010/wordprocessingDrawing" xmlns:wp="http://schemas.openxmlformats.org/drawingml/2006/wordprocessingDrawing" xmlns:w10="urn:schemas-microsoft-com:office:word" xmlns:w="http://schemas.openxmlformats.org/wordprocessingml/2006/main" xmlns:w14="http://schemas.microsoft.com/office/word/2010/wordml" xmlns:w15="http://schemas.microsoft.com/office/word/2012/wordml" xmlns:w16cex="http://schemas.microsoft.com/office/word/2018/wordml/cex" xmlns:w16cid="http://schemas.microsoft.com/office/word/2016/wordml/cid" xmlns:w16="http://schemas.microsoft.com/office/word/2018/wordml" xmlns:w16sdtdh="http://schemas.microsoft.com/office/word/2020/wordml/sdtdatahash" xmlns:w16se="http://schemas.microsoft.com/office/word/2015/wordml/symex" xmlns:wpg="http://schemas.microsoft.com/office/word/2010/wordprocessingGroup" xmlns:wpi="http://schemas.microsoft.com/office/word/2010/wordprocessingInk" xmlns:wne="http://schemas.microsoft.com/office/word/2006/wordml" xmlns:wps="http://schemas.microsoft.com/office/word/2010/wordprocessingShape" mc:Ignorable="w14 w15 w16se w16cid w16 w16cex w16sdtdh wp14">
+  <w:p>
+    <w:pPr>
+      <w:pBdr>
+        <w:bottom w:val="single" w:sz="4" w:space="1" w:color="auto"/>
+      </w:pBdr>
+    </w:pPr>
+  </w:p>
+</w:hdr>
+</file>
+
+<file path=word/header5.xml><?xml version="1.0" encoding="utf-8"?>
 <w:hdr xmlns:wpc="http://schemas.microsoft.com/office/word/2010/wordprocessingCanvas" xmlns:cx="http://schemas.microsoft.com/office/drawing/2014/chartex" xmlns:cx1="http://schemas.microsoft.com/office/drawing/2015/9/8/chartex" xmlns:cx2="http://schemas.microsoft.com/office/drawing/2015/10/21/chartex" xmlns:cx3="http://schemas.microsoft.com/office/drawing/2016/5/9/chartex" xmlns:cx4="http://schemas.microsoft.com/office/drawing/2016/5/10/chartex" xmlns:cx5="http://schemas.microsoft.com/office/drawing/2016/5/11/chartex" xmlns:cx6="http://schemas.microsoft.com/office/drawing/2016/5/12/chartex" xmlns:cx7="http://schemas.microsoft.com/office/drawing/2016/5/13/chartex" xmlns:cx8="http://schemas.microsoft.com/office/drawing/2016/5/14/chartex" xmlns:mc="http://schemas.openxmlformats.org/markup-compatibility/2006" xmlns:aink="http://schemas.microsoft.com/office/drawing/2016/ink" xmlns:am3d="http://schemas.microsoft.com/office/drawing/2017/model3d" xmlns:o="urn:schemas-microsoft-com:office:office" xmlns:oel="http://schemas.microsoft.com/office/2019/extlst" xmlns:r="http://schemas.openxmlformats.org/officeDocument/2006/relationships" xmlns:m="http://schemas.openxmlformats.org/officeDocument/2006/math" xmlns:v="urn:schemas-microsoft-com:vml" xmlns:wp14="http://schemas.microsoft.com/office/word/2010/wordprocessingDrawing" xmlns:wp="http://schemas.openxmlformats.org/drawingml/2006/wordprocessingDrawing" xmlns:w10="urn:schemas-microsoft-com:office:word" xmlns:w="http://schemas.openxmlformats.org/wordprocessingml/2006/main" xmlns:w14="http://schemas.microsoft.com/office/word/2010/wordml" xmlns:w15="http://schemas.microsoft.com/office/word/2012/wordml" xmlns:w16cex="http://schemas.microsoft.com/office/word/2018/wordml/cex" xmlns:w16cid="http://schemas.microsoft.com/office/word/2016/wordml/cid" xmlns:w16="http://schemas.microsoft.com/office/word/2018/wordml" xmlns:w16sdtdh="http://schemas.microsoft.com/office/word/2020/wordml/sdtdatahash" xmlns:w16se="http://schemas.microsoft.com/office/word/2015/wordml/symex" xmlns:wpg="http://schemas.microsoft.com/office/word/2010/wordprocessingGroup" xmlns:wpi="http://schemas.microsoft.com/office/word/2010/wordprocessingInk" xmlns:wne="http://schemas.microsoft.com/office/word/2006/wordml" xmlns:wps="http://schemas.microsoft.com/office/word/2010/wordprocessingShape" mc:Ignorable="w14 w15 w16se w16cid w16 w16cex w16sdtdh wp14">
   <w:p/>
   <w:p/>

</xml_diff>

<commit_message>
Manual update of template
</commit_message>
<xml_diff>
--- a/inst/csas-docx/resdoc-frontmatter.docx
+++ b/inst/csas-docx/resdoc-frontmatter.docx
@@ -204,7 +204,7 @@
         <w:rPr>
           <w:lang w:val="en-US"/>
         </w:rPr>
-        <w:t>3</w:t>
+        <w:t>4</w:t>
       </w:r>
       <w:r>
         <w:br/>
@@ -680,10 +680,10 @@
     <w:r>
       <w:t>202</w:t>
     </w:r>
+    <w:bookmarkEnd w:id="0"/>
     <w:r>
-      <w:t>3</w:t>
+      <w:t>4</w:t>
     </w:r>
-    <w:bookmarkEnd w:id="0"/>
     <w:r>
       <w:t>/</w:t>
     </w:r>

</xml_diff>